<commit_message>
added 3's code source and 10's fix
</commit_message>
<xml_diff>
--- a/cs6.docx
+++ b/cs6.docx
@@ -502,12 +502,8 @@
       <w:r>
         <w:t>Требования к программе:</w:t>
       </w:r>
-      <w:r>
-        <w:rPr>
-          <w:lang w:val="en-US"/>
-        </w:rPr>
-        <w:t>d</w:t>
-      </w:r>
+      <w:bookmarkStart w:id="0" w:name="_GoBack"/>
+      <w:bookmarkEnd w:id="0"/>
     </w:p>
     <w:p>
       <w:pPr>
@@ -24401,8 +24397,6 @@
           </wp:inline>
         </w:drawing>
       </w:r>
-      <w:bookmarkStart w:id="0" w:name="_GoBack"/>
-      <w:bookmarkEnd w:id="0"/>
     </w:p>
     <w:p>
       <w:pPr>
@@ -25768,7 +25762,7 @@
 </file>
 
 <file path=customXml/itemProps1.xml><?xml version="1.0" encoding="utf-8"?>
-<ds:datastoreItem xmlns:ds="http://schemas.openxmlformats.org/officeDocument/2006/customXml" ds:itemID="{62DA7510-94C3-419D-93D5-328D48480DAF}">
+<ds:datastoreItem xmlns:ds="http://schemas.openxmlformats.org/officeDocument/2006/customXml" ds:itemID="{541CE712-E739-4243-A2B9-39966DEC2108}">
   <ds:schemaRefs>
     <ds:schemaRef ds:uri="http://schemas.openxmlformats.org/officeDocument/2006/bibliography"/>
   </ds:schemaRefs>

</xml_diff>